<commit_message>
tinas write up update
</commit_message>
<xml_diff>
--- a/Superfan/writeup/finalreport.docx
+++ b/Superfan/writeup/finalreport.docx
@@ -41,31 +41,73 @@
         <w:rPr>
           <w:color w:val="4B4F56"/>
         </w:rPr>
-        <w:t>If you’re a big movie or tv show fan, at times you may be interested the characters and how their traits change over the course of the runtime. However popular websites such as IMDB do not have this kind of feature, they only provide a</w:t>
-      </w:r>
+        <w:t xml:space="preserve">If you’re a big movie or </w:t>
+      </w:r>
+      <w:proofErr w:type="spellStart"/>
       <w:r>
         <w:rPr>
           <w:color w:val="4B4F56"/>
         </w:rPr>
+        <w:t>tv</w:t>
+      </w:r>
+      <w:proofErr w:type="spellEnd"/>
+      <w:r>
+        <w:rPr>
+          <w:color w:val="4B4F56"/>
+        </w:rPr>
+        <w:t xml:space="preserve"> show fan, at times you may be interested the characters and how their traits change over the course of the runtime. However popular websites such as IMDB do not have this kind of feature, they only provide a</w:t>
+      </w:r>
+      <w:r>
+        <w:rPr>
+          <w:color w:val="4B4F56"/>
+        </w:rPr>
         <w:t xml:space="preserve"> </w:t>
       </w:r>
       <w:r>
         <w:rPr>
           <w:color w:val="4B4F56"/>
         </w:rPr>
-        <w:t>basic synopsis and plot summary. Diehard fans or people who are keen to analyzing film would be forced to go to various websites to get detailed information, this can get quite tedious. In comes Superfan, a database used to keep track detailed information such as characters, their motivations, tv shows, movies etc. Essentially a</w:t>
-      </w:r>
+        <w:t xml:space="preserve">basic synopsis and plot summary. Diehard fans or people who are keen to analyzing film would be forced to go to various websites to get detailed information, this can get quite tedious. In comes Superfan, a database used to keep track detailed information such as characters, their motivations, </w:t>
+      </w:r>
+      <w:proofErr w:type="spellStart"/>
       <w:r>
         <w:rPr>
           <w:color w:val="4B4F56"/>
         </w:rPr>
+        <w:t>tv</w:t>
+      </w:r>
+      <w:proofErr w:type="spellEnd"/>
+      <w:r>
+        <w:rPr>
+          <w:color w:val="4B4F56"/>
+        </w:rPr>
+        <w:t xml:space="preserve"> shows, movies etc. Essentially a</w:t>
+      </w:r>
+      <w:r>
+        <w:rPr>
+          <w:color w:val="4B4F56"/>
+        </w:rPr>
         <w:t xml:space="preserve"> </w:t>
       </w:r>
       <w:r>
         <w:rPr>
           <w:color w:val="4B4F56"/>
         </w:rPr>
-        <w:t>lot of basic information found on IMDB would be available but on top of that we allow for more details of a tv show or film to be tracked essentially broadening the scope of our users. The ultimate goal of our database is to create a resource where user can get more in depth character detail.</w:t>
+        <w:t xml:space="preserve">lot of basic information found on IMDB would be available but on top of that we allow for more details of a </w:t>
+      </w:r>
+      <w:proofErr w:type="spellStart"/>
+      <w:r>
+        <w:rPr>
+          <w:color w:val="4B4F56"/>
+        </w:rPr>
+        <w:t>tv</w:t>
+      </w:r>
+      <w:proofErr w:type="spellEnd"/>
+      <w:r>
+        <w:rPr>
+          <w:color w:val="4B4F56"/>
+        </w:rPr>
+        <w:t xml:space="preserve"> show or film to be tracked essentially broadening the scope of our users. The ultimate goal of our database is to create a resource where user can get more in depth character detail.</w:t>
       </w:r>
     </w:p>
     <w:p>
@@ -557,15 +599,33 @@
           <w:sz w:val="18"/>
           <w:szCs w:val="21"/>
         </w:rPr>
-        <w:t xml:space="preserve">, in real </w:t>
-      </w:r>
-      <w:r>
-        <w:rPr>
-          <w:rFonts w:ascii="Shree Devanagari 714" w:hAnsi="Shree Devanagari 714"/>
-          <w:sz w:val="18"/>
-          <w:szCs w:val="21"/>
-        </w:rPr>
-        <w:t xml:space="preserve">life. In regards to the </w:t>
+        <w:t xml:space="preserve">, in </w:t>
+      </w:r>
+      <w:proofErr w:type="gramStart"/>
+      <w:r>
+        <w:rPr>
+          <w:rFonts w:ascii="Shree Devanagari 714" w:hAnsi="Shree Devanagari 714"/>
+          <w:sz w:val="18"/>
+          <w:szCs w:val="21"/>
+        </w:rPr>
+        <w:t xml:space="preserve">real </w:t>
+      </w:r>
+      <w:r>
+        <w:rPr>
+          <w:rFonts w:ascii="Shree Devanagari 714" w:hAnsi="Shree Devanagari 714"/>
+          <w:sz w:val="18"/>
+          <w:szCs w:val="21"/>
+        </w:rPr>
+        <w:t>life</w:t>
+      </w:r>
+      <w:proofErr w:type="gramEnd"/>
+      <w:r>
+        <w:rPr>
+          <w:rFonts w:ascii="Shree Devanagari 714" w:hAnsi="Shree Devanagari 714"/>
+          <w:sz w:val="18"/>
+          <w:szCs w:val="21"/>
+        </w:rPr>
+        <w:t xml:space="preserve">. In regards to the </w:t>
       </w:r>
       <w:r>
         <w:rPr>
@@ -694,13 +754,32 @@
         </w:rPr>
         <w:t xml:space="preserve">Screenshots are included below to see the functionality of SUPERFAN and how these user transactions will look on our website. </w:t>
       </w:r>
-      <w:bookmarkStart w:id="0" w:name="_GoBack"/>
-      <w:bookmarkEnd w:id="0"/>
-    </w:p>
-    <w:p/>
-    <w:p>
-      <w:r>
-        <w:br w:type="page"/>
+      <w:r>
+        <w:rPr>
+          <w:rFonts w:ascii="Shree Devanagari 714" w:hAnsi="Shree Devanagari 714"/>
+          <w:sz w:val="18"/>
+          <w:szCs w:val="21"/>
+        </w:rPr>
+        <w:t xml:space="preserve"> </w:t>
+      </w:r>
+    </w:p>
+    <w:p>
+      <w:pPr>
+        <w:spacing w:before="0" w:after="0" w:line="240" w:lineRule="auto"/>
+        <w:ind w:firstLine="720"/>
+        <w:rPr>
+          <w:rFonts w:ascii="Shree Devanagari 714" w:hAnsi="Shree Devanagari 714"/>
+          <w:sz w:val="18"/>
+          <w:szCs w:val="21"/>
+        </w:rPr>
+      </w:pPr>
+    </w:p>
+    <w:p>
+      <w:pPr>
+        <w:pStyle w:val="Heading1"/>
+      </w:pPr>
+      <w:r>
+        <w:t>ER DIAGRAM</w:t>
       </w:r>
     </w:p>
     <w:p>
@@ -715,20 +794,19 @@
           <w:rFonts w:ascii="Shree Devanagari 714" w:hAnsi="Shree Devanagari 714"/>
           <w:noProof/>
         </w:rPr>
-        <w:lastRenderedPageBreak/>
         <w:drawing>
-          <wp:anchor distT="0" distB="0" distL="114300" distR="114300" simplePos="0" relativeHeight="251658240" behindDoc="0" locked="0" layoutInCell="1" allowOverlap="1" wp14:anchorId="3C2FDBE6" wp14:editId="1313E86A">
+          <wp:anchor distT="0" distB="0" distL="114300" distR="114300" simplePos="0" relativeHeight="251658240" behindDoc="0" locked="0" layoutInCell="1" allowOverlap="1" wp14:anchorId="452EF108" wp14:editId="7D0B75A0">
             <wp:simplePos x="0" y="0"/>
             <wp:positionH relativeFrom="column">
-              <wp:posOffset>-914242</wp:posOffset>
+              <wp:posOffset>-914400</wp:posOffset>
             </wp:positionH>
             <wp:positionV relativeFrom="paragraph">
-              <wp:posOffset>120073</wp:posOffset>
+              <wp:posOffset>0</wp:posOffset>
             </wp:positionV>
-            <wp:extent cx="7767162" cy="3997267"/>
-            <wp:effectExtent l="0" t="0" r="5715" b="0"/>
+            <wp:extent cx="7778115" cy="4003040"/>
+            <wp:effectExtent l="0" t="0" r="0" b="10160"/>
             <wp:wrapSquare wrapText="bothSides"/>
-            <wp:docPr id="1" name="Picture 1"/>
+            <wp:docPr id="2" name="Picture 2"/>
             <wp:cNvGraphicFramePr>
               <a:graphicFrameLocks xmlns:a="http://schemas.openxmlformats.org/drawingml/2006/main" noChangeAspect="1"/>
             </wp:cNvGraphicFramePr>
@@ -736,7 +814,7 @@
               <a:graphicData uri="http://schemas.openxmlformats.org/drawingml/2006/picture">
                 <pic:pic xmlns:pic="http://schemas.openxmlformats.org/drawingml/2006/picture">
                   <pic:nvPicPr>
-                    <pic:cNvPr id="1" name="erdiagram.png"/>
+                    <pic:cNvPr id="2" name="erdiagram.png"/>
                     <pic:cNvPicPr/>
                   </pic:nvPicPr>
                   <pic:blipFill>
@@ -754,7 +832,7 @@
                   <pic:spPr>
                     <a:xfrm>
                       <a:off x="0" y="0"/>
-                      <a:ext cx="7784145" cy="4006007"/>
+                      <a:ext cx="7778115" cy="4003040"/>
                     </a:xfrm>
                     <a:prstGeom prst="rect">
                       <a:avLst/>
@@ -772,15 +850,6 @@
           </wp:anchor>
         </w:drawing>
       </w:r>
-    </w:p>
-    <w:p>
-      <w:pPr>
-        <w:spacing w:after="0" w:line="240" w:lineRule="auto"/>
-        <w:rPr>
-          <w:rFonts w:ascii="Shree Devanagari 714" w:hAnsi="Shree Devanagari 714"/>
-          <w:sz w:val="18"/>
-        </w:rPr>
-      </w:pPr>
       <w:r>
         <w:rPr>
           <w:rFonts w:ascii="Shree Devanagari 714" w:hAnsi="Shree Devanagari 714"/>
@@ -929,8 +998,580 @@
           <w:rFonts w:ascii="Shree Devanagari 714" w:hAnsi="Shree Devanagari 714"/>
           <w:sz w:val="18"/>
         </w:rPr>
-        <w:t xml:space="preserve">A few changes made to the ER diagram include changing the AWARD entity to only have the attributes: Name and Role and the relationship “NOMINATED” to have the following attribute “Win Status” because it is not guaranteed that a movie wins something. We also made the participation partial on the MOVIE side because not all movies are nominated for an award. We also added the PROFESSIONAL USER entity to consider another user of our system. In addition to the Superfan and Admin, we wanted to include a professional user who acts as a representative of a COLLABORATION STUDIO so they can use our system to host things like Q&amp;A’s, post official quotes, etc. for a movie. </w:t>
-      </w:r>
+        <w:t xml:space="preserve">A few changes made to the ER diagram include changing the AWARD entity to only have the attributes: Name and Role and the relationship “NOMINATED” to have the following attribute “Win Status” because it is not guaranteed that a movie wins something. We also made the participation partial on the MOVIE side because not </w:t>
+      </w:r>
+      <w:r>
+        <w:rPr>
+          <w:rFonts w:ascii="Shree Devanagari 714" w:hAnsi="Shree Devanagari 714"/>
+          <w:sz w:val="18"/>
+        </w:rPr>
+        <w:lastRenderedPageBreak/>
+        <w:t xml:space="preserve">all movies are nominated for an award. We also added the PROFESSIONAL USER entity to consider another user of our system. In addition to the Superfan and Admin, we wanted to include a professional user who acts as a representative of a COLLABORATION STUDIO so they can use our system to host things like Q&amp;A’s, post official quotes, etc. for a movie. </w:t>
+      </w:r>
+    </w:p>
+    <w:p>
+      <w:pPr>
+        <w:pStyle w:val="Heading1"/>
+      </w:pPr>
+      <w:r>
+        <w:t>RELATIONAL SCHEMA</w:t>
+      </w:r>
+    </w:p>
+    <w:p>
+      <w:proofErr w:type="spellStart"/>
+      <w:r>
+        <w:t>Tex</w:t>
+      </w:r>
+      <w:proofErr w:type="spellEnd"/>
+      <w:r>
+        <w:t xml:space="preserve"> </w:t>
+      </w:r>
+      <w:proofErr w:type="spellStart"/>
+      <w:r>
+        <w:t>te</w:t>
+      </w:r>
+      <w:proofErr w:type="spellEnd"/>
+      <w:r>
+        <w:t xml:space="preserve"> </w:t>
+      </w:r>
+      <w:proofErr w:type="spellStart"/>
+      <w:r>
+        <w:t>txef</w:t>
+      </w:r>
+      <w:proofErr w:type="spellEnd"/>
+    </w:p>
+    <w:p>
+      <w:pPr>
+        <w:pStyle w:val="Heading1"/>
+      </w:pPr>
+      <w:r>
+        <w:t>database management system</w:t>
+      </w:r>
+    </w:p>
+    <w:p>
+      <w:proofErr w:type="spellStart"/>
+      <w:r>
+        <w:t>Tex</w:t>
+      </w:r>
+      <w:proofErr w:type="spellEnd"/>
+      <w:r>
+        <w:t xml:space="preserve"> </w:t>
+      </w:r>
+      <w:proofErr w:type="spellStart"/>
+      <w:r>
+        <w:t>tex</w:t>
+      </w:r>
+      <w:proofErr w:type="spellEnd"/>
+      <w:r>
+        <w:t xml:space="preserve"> </w:t>
+      </w:r>
+      <w:proofErr w:type="spellStart"/>
+      <w:r>
+        <w:t>tef</w:t>
+      </w:r>
+      <w:proofErr w:type="spellEnd"/>
+    </w:p>
+    <w:p>
+      <w:pPr>
+        <w:pStyle w:val="Heading1"/>
+      </w:pPr>
+      <w:r>
+        <w:t>user interface</w:t>
+      </w:r>
+    </w:p>
+    <w:p>
+      <w:pPr>
+        <w:spacing w:line="240" w:lineRule="auto"/>
+        <w:ind w:firstLine="720"/>
+        <w:rPr>
+          <w:rFonts w:ascii="Shree Devanagari 714" w:hAnsi="Shree Devanagari 714"/>
+          <w:sz w:val="18"/>
+          <w:szCs w:val="18"/>
+          <w:lang w:val="en-CA"/>
+        </w:rPr>
+      </w:pPr>
+      <w:r>
+        <w:rPr>
+          <w:rFonts w:ascii="Shree Devanagari 714" w:hAnsi="Shree Devanagari 714"/>
+          <w:sz w:val="18"/>
+          <w:szCs w:val="18"/>
+          <w:lang w:val="en-CA"/>
+        </w:rPr>
+        <w:t xml:space="preserve">For our user interface, we decided to go with a minimalistic and clean design that is easy to navigate. We used a template found online, sourced in our code, for the webpage formatting panels and the toolbar on the side. We went for a website with few words but self-explanatory icons that describe what they do without the clutter of text. Once a user opens our website, they are greeted with a log-in/sign-up panel. They can decide to do that or continue scrolling to view information on movies and television shows. There is also a navigation bar on the side that will allow a user to quickly take a shortcut to the panel they desire. On the bar are ways to get to the log-in panel, the movies page, the television page, and the about section. </w:t>
+      </w:r>
+    </w:p>
+    <w:p>
+      <w:pPr>
+        <w:spacing w:line="240" w:lineRule="auto"/>
+        <w:ind w:firstLine="720"/>
+        <w:rPr>
+          <w:rFonts w:ascii="Shree Devanagari 714" w:hAnsi="Shree Devanagari 714"/>
+          <w:sz w:val="18"/>
+          <w:szCs w:val="18"/>
+          <w:lang w:val="en-CA"/>
+        </w:rPr>
+      </w:pPr>
+      <w:r>
+        <w:rPr>
+          <w:rFonts w:ascii="Shree Devanagari 714" w:hAnsi="Shree Devanagari 714"/>
+          <w:noProof/>
+          <w:sz w:val="18"/>
+          <w:szCs w:val="18"/>
+        </w:rPr>
+        <w:drawing>
+          <wp:inline distT="0" distB="0" distL="0" distR="0" wp14:anchorId="7438E3CE" wp14:editId="4588464E">
+            <wp:extent cx="4623435" cy="2437183"/>
+            <wp:effectExtent l="0" t="0" r="0" b="1270"/>
+            <wp:docPr id="1" name="Picture 1"/>
+            <wp:cNvGraphicFramePr>
+              <a:graphicFrameLocks xmlns:a="http://schemas.openxmlformats.org/drawingml/2006/main" noChangeAspect="1"/>
+            </wp:cNvGraphicFramePr>
+            <a:graphic xmlns:a="http://schemas.openxmlformats.org/drawingml/2006/main">
+              <a:graphicData uri="http://schemas.openxmlformats.org/drawingml/2006/picture">
+                <pic:pic xmlns:pic="http://schemas.openxmlformats.org/drawingml/2006/picture">
+                  <pic:nvPicPr>
+                    <pic:cNvPr id="1" name="Screen Shot 2017-04-09 at 3.29.15 PM.png"/>
+                    <pic:cNvPicPr/>
+                  </pic:nvPicPr>
+                  <pic:blipFill>
+                    <a:blip r:embed="rId7" cstate="print">
+                      <a:extLst>
+                        <a:ext uri="{28A0092B-C50C-407E-A947-70E740481C1C}">
+                          <a14:useLocalDpi xmlns:a14="http://schemas.microsoft.com/office/drawing/2010/main" val="0"/>
+                        </a:ext>
+                      </a:extLst>
+                    </a:blip>
+                    <a:stretch>
+                      <a:fillRect/>
+                    </a:stretch>
+                  </pic:blipFill>
+                  <pic:spPr>
+                    <a:xfrm>
+                      <a:off x="0" y="0"/>
+                      <a:ext cx="4631716" cy="2441548"/>
+                    </a:xfrm>
+                    <a:prstGeom prst="rect">
+                      <a:avLst/>
+                    </a:prstGeom>
+                  </pic:spPr>
+                </pic:pic>
+              </a:graphicData>
+            </a:graphic>
+          </wp:inline>
+        </w:drawing>
+      </w:r>
+    </w:p>
+    <w:p>
+      <w:pPr>
+        <w:spacing w:line="240" w:lineRule="auto"/>
+        <w:ind w:firstLine="720"/>
+        <w:rPr>
+          <w:rFonts w:ascii="Shree Devanagari 714" w:hAnsi="Shree Devanagari 714"/>
+          <w:sz w:val="18"/>
+          <w:szCs w:val="18"/>
+          <w:lang w:val="en-CA"/>
+        </w:rPr>
+      </w:pPr>
+      <w:r>
+        <w:rPr>
+          <w:rFonts w:ascii="Shree Devanagari 714" w:hAnsi="Shree Devanagari 714"/>
+          <w:sz w:val="18"/>
+          <w:szCs w:val="18"/>
+          <w:lang w:val="en-CA"/>
+        </w:rPr>
+        <w:t xml:space="preserve">For each movie and television show panel are the categories that movies/shows are classified under. This was designed to organize all the different types of entertainment for easier navigation for the user and make finding what they are looking for a quicker process. </w:t>
+      </w:r>
+    </w:p>
+    <w:p>
+      <w:pPr>
+        <w:spacing w:line="240" w:lineRule="auto"/>
+        <w:ind w:firstLine="720"/>
+        <w:rPr>
+          <w:rFonts w:ascii="Shree Devanagari 714" w:hAnsi="Shree Devanagari 714"/>
+          <w:sz w:val="18"/>
+          <w:szCs w:val="18"/>
+          <w:lang w:val="en-CA"/>
+        </w:rPr>
+      </w:pPr>
+    </w:p>
+    <w:p>
+      <w:pPr>
+        <w:spacing w:line="240" w:lineRule="auto"/>
+        <w:ind w:firstLine="720"/>
+        <w:rPr>
+          <w:rFonts w:ascii="Shree Devanagari 714" w:hAnsi="Shree Devanagari 714"/>
+          <w:sz w:val="18"/>
+          <w:szCs w:val="18"/>
+          <w:lang w:val="en-CA"/>
+        </w:rPr>
+      </w:pPr>
+      <w:r>
+        <w:rPr>
+          <w:rFonts w:ascii="Shree Devanagari 714" w:hAnsi="Shree Devanagari 714"/>
+          <w:noProof/>
+          <w:sz w:val="18"/>
+          <w:szCs w:val="18"/>
+        </w:rPr>
+        <w:lastRenderedPageBreak/>
+        <w:drawing>
+          <wp:inline distT="0" distB="0" distL="0" distR="0" wp14:anchorId="17FDEA8A" wp14:editId="031B7F90">
+            <wp:extent cx="4737735" cy="2842641"/>
+            <wp:effectExtent l="0" t="0" r="12065" b="2540"/>
+            <wp:docPr id="4" name="Picture 4"/>
+            <wp:cNvGraphicFramePr>
+              <a:graphicFrameLocks xmlns:a="http://schemas.openxmlformats.org/drawingml/2006/main" noChangeAspect="1"/>
+            </wp:cNvGraphicFramePr>
+            <a:graphic xmlns:a="http://schemas.openxmlformats.org/drawingml/2006/main">
+              <a:graphicData uri="http://schemas.openxmlformats.org/drawingml/2006/picture">
+                <pic:pic xmlns:pic="http://schemas.openxmlformats.org/drawingml/2006/picture">
+                  <pic:nvPicPr>
+                    <pic:cNvPr id="2" name="Screen Shot 2017-04-09 at 3.38.20 PM.png"/>
+                    <pic:cNvPicPr/>
+                  </pic:nvPicPr>
+                  <pic:blipFill>
+                    <a:blip r:embed="rId8" cstate="print">
+                      <a:extLst>
+                        <a:ext uri="{28A0092B-C50C-407E-A947-70E740481C1C}">
+                          <a14:useLocalDpi xmlns:a14="http://schemas.microsoft.com/office/drawing/2010/main" val="0"/>
+                        </a:ext>
+                      </a:extLst>
+                    </a:blip>
+                    <a:stretch>
+                      <a:fillRect/>
+                    </a:stretch>
+                  </pic:blipFill>
+                  <pic:spPr>
+                    <a:xfrm>
+                      <a:off x="0" y="0"/>
+                      <a:ext cx="4741769" cy="2845061"/>
+                    </a:xfrm>
+                    <a:prstGeom prst="rect">
+                      <a:avLst/>
+                    </a:prstGeom>
+                  </pic:spPr>
+                </pic:pic>
+              </a:graphicData>
+            </a:graphic>
+          </wp:inline>
+        </w:drawing>
+      </w:r>
+    </w:p>
+    <w:p>
+      <w:pPr>
+        <w:spacing w:line="240" w:lineRule="auto"/>
+        <w:ind w:firstLine="720"/>
+        <w:rPr>
+          <w:rFonts w:ascii="Shree Devanagari 714" w:hAnsi="Shree Devanagari 714"/>
+          <w:sz w:val="18"/>
+          <w:szCs w:val="18"/>
+          <w:lang w:val="en-CA"/>
+        </w:rPr>
+      </w:pPr>
+      <w:r>
+        <w:rPr>
+          <w:rFonts w:ascii="Shree Devanagari 714" w:hAnsi="Shree Devanagari 714"/>
+          <w:noProof/>
+          <w:sz w:val="18"/>
+          <w:szCs w:val="18"/>
+        </w:rPr>
+        <w:drawing>
+          <wp:inline distT="0" distB="0" distL="0" distR="0" wp14:anchorId="50F9591B" wp14:editId="5A699EAF">
+            <wp:extent cx="4737735" cy="2802255"/>
+            <wp:effectExtent l="0" t="0" r="12065" b="0"/>
+            <wp:docPr id="3" name="Picture 3"/>
+            <wp:cNvGraphicFramePr>
+              <a:graphicFrameLocks xmlns:a="http://schemas.openxmlformats.org/drawingml/2006/main" noChangeAspect="1"/>
+            </wp:cNvGraphicFramePr>
+            <a:graphic xmlns:a="http://schemas.openxmlformats.org/drawingml/2006/main">
+              <a:graphicData uri="http://schemas.openxmlformats.org/drawingml/2006/picture">
+                <pic:pic xmlns:pic="http://schemas.openxmlformats.org/drawingml/2006/picture">
+                  <pic:nvPicPr>
+                    <pic:cNvPr id="3" name="Screen Shot 2017-04-09 at 3.39.47 PM.png"/>
+                    <pic:cNvPicPr/>
+                  </pic:nvPicPr>
+                  <pic:blipFill>
+                    <a:blip r:embed="rId9" cstate="print">
+                      <a:extLst>
+                        <a:ext uri="{28A0092B-C50C-407E-A947-70E740481C1C}">
+                          <a14:useLocalDpi xmlns:a14="http://schemas.microsoft.com/office/drawing/2010/main" val="0"/>
+                        </a:ext>
+                      </a:extLst>
+                    </a:blip>
+                    <a:stretch>
+                      <a:fillRect/>
+                    </a:stretch>
+                  </pic:blipFill>
+                  <pic:spPr>
+                    <a:xfrm>
+                      <a:off x="0" y="0"/>
+                      <a:ext cx="4743054" cy="2805401"/>
+                    </a:xfrm>
+                    <a:prstGeom prst="rect">
+                      <a:avLst/>
+                    </a:prstGeom>
+                  </pic:spPr>
+                </pic:pic>
+              </a:graphicData>
+            </a:graphic>
+          </wp:inline>
+        </w:drawing>
+      </w:r>
+    </w:p>
+    <w:p>
+      <w:pPr>
+        <w:spacing w:line="240" w:lineRule="auto"/>
+        <w:ind w:firstLine="720"/>
+        <w:rPr>
+          <w:rFonts w:ascii="Shree Devanagari 714" w:hAnsi="Shree Devanagari 714"/>
+          <w:sz w:val="18"/>
+          <w:szCs w:val="18"/>
+          <w:lang w:val="en-CA"/>
+        </w:rPr>
+      </w:pPr>
+      <w:r>
+        <w:rPr>
+          <w:rFonts w:ascii="Shree Devanagari 714" w:hAnsi="Shree Devanagari 714"/>
+          <w:sz w:val="18"/>
+          <w:szCs w:val="18"/>
+          <w:lang w:val="en-CA"/>
+        </w:rPr>
+        <w:t>If a user were to click a specific category for either a movie or TV show, it would open and list all the shows/movies listed under that category. Highlighting over an image will give the title of the series. The back button will also take the user back to either the movie or TV page, depending on what they were looking at in the first place.</w:t>
+      </w:r>
+      <w:bookmarkStart w:id="0" w:name="_GoBack"/>
+      <w:bookmarkEnd w:id="0"/>
+    </w:p>
+    <w:p>
+      <w:pPr>
+        <w:spacing w:line="240" w:lineRule="auto"/>
+        <w:ind w:firstLine="720"/>
+        <w:rPr>
+          <w:rFonts w:ascii="Shree Devanagari 714" w:hAnsi="Shree Devanagari 714"/>
+          <w:sz w:val="18"/>
+          <w:szCs w:val="18"/>
+          <w:lang w:val="en-CA"/>
+        </w:rPr>
+      </w:pPr>
+      <w:r>
+        <w:rPr>
+          <w:rFonts w:ascii="Shree Devanagari 714" w:hAnsi="Shree Devanagari 714"/>
+          <w:noProof/>
+          <w:sz w:val="18"/>
+          <w:szCs w:val="18"/>
+        </w:rPr>
+        <w:lastRenderedPageBreak/>
+        <w:drawing>
+          <wp:inline distT="0" distB="0" distL="0" distR="0" wp14:anchorId="034D0049" wp14:editId="3C10A9FD">
+            <wp:extent cx="4852035" cy="2430165"/>
+            <wp:effectExtent l="0" t="0" r="0" b="8255"/>
+            <wp:docPr id="5" name="Picture 5"/>
+            <wp:cNvGraphicFramePr>
+              <a:graphicFrameLocks xmlns:a="http://schemas.openxmlformats.org/drawingml/2006/main" noChangeAspect="1"/>
+            </wp:cNvGraphicFramePr>
+            <a:graphic xmlns:a="http://schemas.openxmlformats.org/drawingml/2006/main">
+              <a:graphicData uri="http://schemas.openxmlformats.org/drawingml/2006/picture">
+                <pic:pic xmlns:pic="http://schemas.openxmlformats.org/drawingml/2006/picture">
+                  <pic:nvPicPr>
+                    <pic:cNvPr id="4" name="Screen Shot 2017-04-09 at 3.43.51 PM.png"/>
+                    <pic:cNvPicPr/>
+                  </pic:nvPicPr>
+                  <pic:blipFill>
+                    <a:blip r:embed="rId10" cstate="print">
+                      <a:extLst>
+                        <a:ext uri="{28A0092B-C50C-407E-A947-70E740481C1C}">
+                          <a14:useLocalDpi xmlns:a14="http://schemas.microsoft.com/office/drawing/2010/main" val="0"/>
+                        </a:ext>
+                      </a:extLst>
+                    </a:blip>
+                    <a:stretch>
+                      <a:fillRect/>
+                    </a:stretch>
+                  </pic:blipFill>
+                  <pic:spPr>
+                    <a:xfrm>
+                      <a:off x="0" y="0"/>
+                      <a:ext cx="4854459" cy="2431379"/>
+                    </a:xfrm>
+                    <a:prstGeom prst="rect">
+                      <a:avLst/>
+                    </a:prstGeom>
+                  </pic:spPr>
+                </pic:pic>
+              </a:graphicData>
+            </a:graphic>
+          </wp:inline>
+        </w:drawing>
+      </w:r>
+    </w:p>
+    <w:p>
+      <w:pPr>
+        <w:spacing w:line="240" w:lineRule="auto"/>
+        <w:ind w:firstLine="720"/>
+        <w:rPr>
+          <w:rFonts w:ascii="Shree Devanagari 714" w:hAnsi="Shree Devanagari 714"/>
+          <w:sz w:val="18"/>
+          <w:szCs w:val="18"/>
+          <w:lang w:val="en-CA"/>
+        </w:rPr>
+      </w:pPr>
+      <w:r>
+        <w:rPr>
+          <w:rFonts w:ascii="Shree Devanagari 714" w:hAnsi="Shree Devanagari 714"/>
+          <w:sz w:val="18"/>
+          <w:szCs w:val="18"/>
+          <w:lang w:val="en-CA"/>
+        </w:rPr>
+        <w:t xml:space="preserve">The about page gives a short description of our website and the creator names. </w:t>
+      </w:r>
+    </w:p>
+    <w:p>
+      <w:pPr>
+        <w:spacing w:line="240" w:lineRule="auto"/>
+        <w:ind w:firstLine="720"/>
+        <w:rPr>
+          <w:rFonts w:ascii="Shree Devanagari 714" w:hAnsi="Shree Devanagari 714"/>
+          <w:sz w:val="18"/>
+          <w:szCs w:val="18"/>
+          <w:lang w:val="en-CA"/>
+        </w:rPr>
+      </w:pPr>
+      <w:r>
+        <w:rPr>
+          <w:rFonts w:ascii="Shree Devanagari 714" w:hAnsi="Shree Devanagari 714"/>
+          <w:noProof/>
+          <w:sz w:val="18"/>
+          <w:szCs w:val="18"/>
+        </w:rPr>
+        <w:drawing>
+          <wp:inline distT="0" distB="0" distL="0" distR="0" wp14:anchorId="665634F6" wp14:editId="143AC159">
+            <wp:extent cx="4852035" cy="2430165"/>
+            <wp:effectExtent l="0" t="0" r="0" b="8255"/>
+            <wp:docPr id="6" name="Picture 6"/>
+            <wp:cNvGraphicFramePr>
+              <a:graphicFrameLocks xmlns:a="http://schemas.openxmlformats.org/drawingml/2006/main" noChangeAspect="1"/>
+            </wp:cNvGraphicFramePr>
+            <a:graphic xmlns:a="http://schemas.openxmlformats.org/drawingml/2006/main">
+              <a:graphicData uri="http://schemas.openxmlformats.org/drawingml/2006/picture">
+                <pic:pic xmlns:pic="http://schemas.openxmlformats.org/drawingml/2006/picture">
+                  <pic:nvPicPr>
+                    <pic:cNvPr id="4" name="Screen Shot 2017-04-09 at 3.43.51 PM.png"/>
+                    <pic:cNvPicPr/>
+                  </pic:nvPicPr>
+                  <pic:blipFill>
+                    <a:blip r:embed="rId10" cstate="print">
+                      <a:extLst>
+                        <a:ext uri="{28A0092B-C50C-407E-A947-70E740481C1C}">
+                          <a14:useLocalDpi xmlns:a14="http://schemas.microsoft.com/office/drawing/2010/main" val="0"/>
+                        </a:ext>
+                      </a:extLst>
+                    </a:blip>
+                    <a:stretch>
+                      <a:fillRect/>
+                    </a:stretch>
+                  </pic:blipFill>
+                  <pic:spPr>
+                    <a:xfrm>
+                      <a:off x="0" y="0"/>
+                      <a:ext cx="4854459" cy="2431379"/>
+                    </a:xfrm>
+                    <a:prstGeom prst="rect">
+                      <a:avLst/>
+                    </a:prstGeom>
+                  </pic:spPr>
+                </pic:pic>
+              </a:graphicData>
+            </a:graphic>
+          </wp:inline>
+        </w:drawing>
+      </w:r>
+    </w:p>
+    <w:p>
+      <w:pPr>
+        <w:spacing w:line="240" w:lineRule="auto"/>
+        <w:ind w:firstLine="720"/>
+        <w:rPr>
+          <w:rFonts w:ascii="Shree Devanagari 714" w:hAnsi="Shree Devanagari 714"/>
+          <w:sz w:val="18"/>
+          <w:szCs w:val="18"/>
+          <w:lang w:val="en-CA"/>
+        </w:rPr>
+      </w:pPr>
+      <w:r>
+        <w:rPr>
+          <w:rFonts w:ascii="Shree Devanagari 714" w:hAnsi="Shree Devanagari 714"/>
+          <w:sz w:val="18"/>
+          <w:szCs w:val="18"/>
+          <w:lang w:val="en-CA"/>
+        </w:rPr>
+        <w:t xml:space="preserve">Other features of our website include adding to the database of entertainment, which only administrators can do. They do this by clicking the plus button on the bottom-right corner of the homepage. If a non-admin tries adding, an error screen will pop-up. An example of adding a TV show is below. Pressing submit will re-direct the user back to the main television show section where they can find the show they added. </w:t>
+      </w:r>
+    </w:p>
+    <w:p>
+      <w:pPr>
+        <w:ind w:firstLine="720"/>
+        <w:rPr>
+          <w:rFonts w:ascii="Shree Devanagari 714" w:hAnsi="Shree Devanagari 714"/>
+          <w:sz w:val="21"/>
+          <w:lang w:val="en-CA"/>
+        </w:rPr>
+      </w:pPr>
+      <w:r>
+        <w:rPr>
+          <w:rFonts w:ascii="Shree Devanagari 714" w:hAnsi="Shree Devanagari 714"/>
+          <w:noProof/>
+          <w:sz w:val="21"/>
+        </w:rPr>
+        <w:lastRenderedPageBreak/>
+        <w:drawing>
+          <wp:inline distT="0" distB="0" distL="0" distR="0" wp14:anchorId="2D18301A" wp14:editId="13FA14D6">
+            <wp:extent cx="4847529" cy="2087649"/>
+            <wp:effectExtent l="0" t="0" r="4445" b="0"/>
+            <wp:docPr id="7" name="Picture 7"/>
+            <wp:cNvGraphicFramePr>
+              <a:graphicFrameLocks xmlns:a="http://schemas.openxmlformats.org/drawingml/2006/main" noChangeAspect="1"/>
+            </wp:cNvGraphicFramePr>
+            <a:graphic xmlns:a="http://schemas.openxmlformats.org/drawingml/2006/main">
+              <a:graphicData uri="http://schemas.openxmlformats.org/drawingml/2006/picture">
+                <pic:pic xmlns:pic="http://schemas.openxmlformats.org/drawingml/2006/picture">
+                  <pic:nvPicPr>
+                    <pic:cNvPr id="7" name="Screen Shot 2017-04-09 at 3.48.41 PM.png"/>
+                    <pic:cNvPicPr/>
+                  </pic:nvPicPr>
+                  <pic:blipFill>
+                    <a:blip r:embed="rId11" cstate="print">
+                      <a:extLst>
+                        <a:ext uri="{28A0092B-C50C-407E-A947-70E740481C1C}">
+                          <a14:useLocalDpi xmlns:a14="http://schemas.microsoft.com/office/drawing/2010/main" val="0"/>
+                        </a:ext>
+                      </a:extLst>
+                    </a:blip>
+                    <a:stretch>
+                      <a:fillRect/>
+                    </a:stretch>
+                  </pic:blipFill>
+                  <pic:spPr>
+                    <a:xfrm>
+                      <a:off x="0" y="0"/>
+                      <a:ext cx="4867186" cy="2096115"/>
+                    </a:xfrm>
+                    <a:prstGeom prst="rect">
+                      <a:avLst/>
+                    </a:prstGeom>
+                  </pic:spPr>
+                </pic:pic>
+              </a:graphicData>
+            </a:graphic>
+          </wp:inline>
+        </w:drawing>
+      </w:r>
+    </w:p>
+    <w:p>
+      <w:pPr>
+        <w:rPr>
+          <w:rFonts w:ascii="Shree Devanagari 714" w:hAnsi="Shree Devanagari 714"/>
+          <w:sz w:val="21"/>
+          <w:lang w:val="en-CA"/>
+        </w:rPr>
+      </w:pPr>
     </w:p>
     <w:p/>
     <w:sectPr>
@@ -2386,7 +3027,7 @@
 </file>
 
 <file path=customXml/itemProps1.xml><?xml version="1.0" encoding="utf-8"?>
-<ds:datastoreItem xmlns:ds="http://schemas.openxmlformats.org/officeDocument/2006/customXml" ds:itemID="{8790ABF9-095C-EB49-A145-F1C5E8FB2125}">
+<ds:datastoreItem xmlns:ds="http://schemas.openxmlformats.org/officeDocument/2006/customXml" ds:itemID="{9163AA9E-67E7-FC43-9801-68ADF35DE8D5}">
   <ds:schemaRefs>
     <ds:schemaRef ds:uri="http://schemas.openxmlformats.org/officeDocument/2006/bibliography"/>
   </ds:schemaRefs>

</xml_diff>

<commit_message>
abstract with brandons write up
</commit_message>
<xml_diff>
--- a/Superfan/writeup/finalreport.docx
+++ b/Superfan/writeup/finalreport.docx
@@ -1,6 +1,6 @@
 
 <file path=word/document.xml><?xml version="1.0" encoding="utf-8"?>
-<w:document xmlns:wpc="http://schemas.microsoft.com/office/word/2010/wordprocessingCanvas" xmlns:mo="http://schemas.microsoft.com/office/mac/office/2008/main" xmlns:mc="http://schemas.openxmlformats.org/markup-compatibility/2006" xmlns:mv="urn:schemas-microsoft-com:mac:vml" xmlns:o="urn:schemas-microsoft-com:office:office" xmlns:r="http://schemas.openxmlformats.org/officeDocument/2006/relationships" xmlns:m="http://schemas.openxmlformats.org/officeDocument/2006/math" xmlns:v="urn:schemas-microsoft-com:vml" xmlns:wp14="http://schemas.microsoft.com/office/word/2010/wordprocessingDrawing" xmlns:wp="http://schemas.openxmlformats.org/drawingml/2006/wordprocessingDrawing" xmlns:w10="urn:schemas-microsoft-com:office:word" xmlns:w="http://schemas.openxmlformats.org/wordprocessingml/2006/main" xmlns:w14="http://schemas.microsoft.com/office/word/2010/wordml" xmlns:w15="http://schemas.microsoft.com/office/word/2012/wordml" xmlns:wpg="http://schemas.microsoft.com/office/word/2010/wordprocessingGroup" xmlns:wpi="http://schemas.microsoft.com/office/word/2010/wordprocessingInk" xmlns:wne="http://schemas.microsoft.com/office/word/2006/wordml" xmlns:wps="http://schemas.microsoft.com/office/word/2010/wordprocessingShape" mc:Ignorable="w14 w15 wp14">
+<w:document xmlns:wpc="http://schemas.microsoft.com/office/word/2010/wordprocessingCanvas" xmlns:cx="http://schemas.microsoft.com/office/drawing/2014/chartex" xmlns:cx1="http://schemas.microsoft.com/office/drawing/2015/9/8/chartex" xmlns:cx2="http://schemas.microsoft.com/office/drawing/2015/10/21/chartex" xmlns:cx3="http://schemas.microsoft.com/office/drawing/2016/5/9/chartex" xmlns:cx4="http://schemas.microsoft.com/office/drawing/2016/5/10/chartex" xmlns:cx5="http://schemas.microsoft.com/office/drawing/2016/5/11/chartex" xmlns:cx6="http://schemas.microsoft.com/office/drawing/2016/5/12/chartex" xmlns:cx7="http://schemas.microsoft.com/office/drawing/2016/5/13/chartex" xmlns:cx8="http://schemas.microsoft.com/office/drawing/2016/5/14/chartex" xmlns:mc="http://schemas.openxmlformats.org/markup-compatibility/2006" xmlns:o="urn:schemas-microsoft-com:office:office" xmlns:r="http://schemas.openxmlformats.org/officeDocument/2006/relationships" xmlns:m="http://schemas.openxmlformats.org/officeDocument/2006/math" xmlns:v="urn:schemas-microsoft-com:vml" xmlns:wp14="http://schemas.microsoft.com/office/word/2010/wordprocessingDrawing" xmlns:wp="http://schemas.openxmlformats.org/drawingml/2006/wordprocessingDrawing" xmlns:w10="urn:schemas-microsoft-com:office:word" xmlns:w="http://schemas.openxmlformats.org/wordprocessingml/2006/main" xmlns:w14="http://schemas.microsoft.com/office/word/2010/wordml" xmlns:w15="http://schemas.microsoft.com/office/word/2012/wordml" xmlns:w16se="http://schemas.microsoft.com/office/word/2015/wordml/symex" xmlns:wpg="http://schemas.microsoft.com/office/word/2010/wordprocessingGroup" xmlns:wpi="http://schemas.microsoft.com/office/word/2010/wordprocessingInk" xmlns:wne="http://schemas.microsoft.com/office/word/2006/wordml" xmlns:wps="http://schemas.microsoft.com/office/word/2010/wordprocessingShape" mc:Ignorable="w14 w15 w16se wp14">
   <w:body>
     <w:p>
       <w:pPr>
@@ -12,12 +12,62 @@
     </w:p>
     <w:p>
       <w:pPr>
-        <w:rPr>
-          <w:caps/>
-          <w:color w:val="FFFFFF" w:themeColor="background1"/>
-          <w:spacing w:val="15"/>
-          <w:sz w:val="22"/>
-          <w:szCs w:val="22"/>
+        <w:shd w:val="clear" w:color="auto" w:fill="FFFFFF"/>
+        <w:spacing w:before="0" w:line="240" w:lineRule="auto"/>
+        <w:rPr>
+          <w:rFonts w:ascii="Times New Roman" w:eastAsia="Times New Roman" w:hAnsi="Times New Roman" w:cs="Times New Roman"/>
+          <w:color w:val="1D2129"/>
+          <w:sz w:val="21"/>
+          <w:szCs w:val="21"/>
+          <w:lang w:val="en"/>
+        </w:rPr>
+      </w:pPr>
+    </w:p>
+    <w:p>
+      <w:pPr>
+        <w:shd w:val="clear" w:color="auto" w:fill="FFFFFF"/>
+        <w:spacing w:before="0" w:line="240" w:lineRule="auto"/>
+        <w:rPr>
+          <w:rFonts w:ascii="Times New Roman" w:eastAsia="Times New Roman" w:hAnsi="Times New Roman" w:cs="Times New Roman"/>
+          <w:color w:val="1D2129"/>
+          <w:sz w:val="21"/>
+          <w:szCs w:val="21"/>
+          <w:lang w:val="en"/>
+        </w:rPr>
+      </w:pPr>
+      <w:r>
+        <w:rPr>
+          <w:rFonts w:ascii="Times New Roman" w:eastAsia="Times New Roman" w:hAnsi="Times New Roman" w:cs="Times New Roman"/>
+          <w:color w:val="1D2129"/>
+          <w:sz w:val="21"/>
+          <w:szCs w:val="21"/>
+          <w:lang w:val="en"/>
+        </w:rPr>
+        <w:t>While there are many popular entertainment websites such as IMDB or Rotten Tomatoes to give us well</w:t>
+      </w:r>
+      <w:bookmarkStart w:id="0" w:name="_GoBack"/>
+      <w:bookmarkEnd w:id="0"/>
+      <w:r>
+        <w:rPr>
+          <w:rFonts w:ascii="Times New Roman" w:eastAsia="Times New Roman" w:hAnsi="Times New Roman" w:cs="Times New Roman"/>
+          <w:color w:val="1D2129"/>
+          <w:sz w:val="21"/>
+          <w:szCs w:val="21"/>
+          <w:lang w:val="en"/>
+        </w:rPr>
+        <w:t xml:space="preserve"> organized and formatted data for any user in regards to film and television, there is a lack of detail to the data given. This is an issue because websites deliver info which pertains more to what the television show or film is about rather than examine the motivations and interactions of the characters within it. In other words, IMDB would rather give you the overall plot summary and synopsis rather than the characters who drive the story. This isn’t to say that IMDB is lacking in features, it has a specific purpose of given general information and executes it very well. That being said, we arrive at the core problem, “How would I be able to see how a character shapes the plot and impact other characters?” or even “How does this character change and develop during the course of television show or film?”. The answer is a comprehensive website similar to IMDB which fulfills the desire for a more detailed analysis while maintaining a simple layout.</w:t>
+      </w:r>
+    </w:p>
+    <w:p>
+      <w:pPr>
+        <w:shd w:val="clear" w:color="auto" w:fill="FFFFFF"/>
+        <w:spacing w:before="0" w:line="240" w:lineRule="auto"/>
+        <w:rPr>
+          <w:rFonts w:ascii="Times New Roman" w:eastAsia="Times New Roman" w:hAnsi="Times New Roman" w:cs="Times New Roman"/>
+          <w:color w:val="1D2129"/>
+          <w:sz w:val="21"/>
+          <w:szCs w:val="21"/>
+          <w:lang w:val="en"/>
         </w:rPr>
       </w:pPr>
     </w:p>
@@ -514,7 +564,16 @@
           <w:sz w:val="18"/>
           <w:szCs w:val="21"/>
         </w:rPr>
-        <w:t>add television shows and movies to the database. They have control over the content of the website and what is displayed. For example, if a new show X has recently come out, the administrator can add X to the database so that all users can find information on it. The administrator can also modify any content in the database for if there are any changes that need to be made for a movie or television show.</w:t>
+        <w:t xml:space="preserve">add television shows and movies to the database. They have </w:t>
+      </w:r>
+      <w:r>
+        <w:rPr>
+          <w:rFonts w:ascii="Shree Devanagari 714" w:hAnsi="Shree Devanagari 714"/>
+          <w:sz w:val="18"/>
+          <w:szCs w:val="21"/>
+        </w:rPr>
+        <w:lastRenderedPageBreak/>
+        <w:t>control over the content of the website and what is displayed. For example, if a new show X has recently come out, the administrator can add X to the database so that all users can find information on it. The administrator can also modify any content in the database for if there are any changes that need to be made for a movie or television show.</w:t>
       </w:r>
     </w:p>
     <w:p>
@@ -599,33 +658,15 @@
           <w:sz w:val="18"/>
           <w:szCs w:val="21"/>
         </w:rPr>
-        <w:t xml:space="preserve">, in </w:t>
-      </w:r>
-      <w:proofErr w:type="gramStart"/>
-      <w:r>
-        <w:rPr>
-          <w:rFonts w:ascii="Shree Devanagari 714" w:hAnsi="Shree Devanagari 714"/>
-          <w:sz w:val="18"/>
-          <w:szCs w:val="21"/>
-        </w:rPr>
-        <w:t xml:space="preserve">real </w:t>
-      </w:r>
-      <w:r>
-        <w:rPr>
-          <w:rFonts w:ascii="Shree Devanagari 714" w:hAnsi="Shree Devanagari 714"/>
-          <w:sz w:val="18"/>
-          <w:szCs w:val="21"/>
-        </w:rPr>
-        <w:t>life</w:t>
-      </w:r>
-      <w:proofErr w:type="gramEnd"/>
-      <w:r>
-        <w:rPr>
-          <w:rFonts w:ascii="Shree Devanagari 714" w:hAnsi="Shree Devanagari 714"/>
-          <w:sz w:val="18"/>
-          <w:szCs w:val="21"/>
-        </w:rPr>
-        <w:t xml:space="preserve">. In regards to the </w:t>
+        <w:t xml:space="preserve">, in real </w:t>
+      </w:r>
+      <w:r>
+        <w:rPr>
+          <w:rFonts w:ascii="Shree Devanagari 714" w:hAnsi="Shree Devanagari 714"/>
+          <w:sz w:val="18"/>
+          <w:szCs w:val="21"/>
+        </w:rPr>
+        <w:t xml:space="preserve">life. In regards to the </w:t>
       </w:r>
       <w:r>
         <w:rPr>
@@ -673,16 +714,7 @@
           <w:sz w:val="18"/>
           <w:szCs w:val="21"/>
         </w:rPr>
-        <w:t xml:space="preserve">uch as scheduling or posting a Q&amp;A session. They can add quotes or </w:t>
-      </w:r>
-      <w:r>
-        <w:rPr>
-          <w:rFonts w:ascii="Shree Devanagari 714" w:hAnsi="Shree Devanagari 714"/>
-          <w:sz w:val="18"/>
-          <w:szCs w:val="21"/>
-        </w:rPr>
-        <w:lastRenderedPageBreak/>
-        <w:t>insights to projects they work on.</w:t>
+        <w:t>uch as scheduling or posting a Q&amp;A session. They can add quotes or insights to projects they work on.</w:t>
       </w:r>
       <w:r>
         <w:rPr>
@@ -981,6 +1013,7 @@
           <w:rFonts w:ascii="Shree Devanagari 714" w:hAnsi="Shree Devanagari 714"/>
           <w:sz w:val="18"/>
         </w:rPr>
+        <w:lastRenderedPageBreak/>
         <w:t>Movie can be specialized into a live action or animation movie and the two can overlap because there are some movies that are both (for example, “Enchanted” is a live movie with animation involved.)</w:t>
       </w:r>
     </w:p>
@@ -998,15 +1031,7 @@
           <w:rFonts w:ascii="Shree Devanagari 714" w:hAnsi="Shree Devanagari 714"/>
           <w:sz w:val="18"/>
         </w:rPr>
-        <w:t xml:space="preserve">A few changes made to the ER diagram include changing the AWARD entity to only have the attributes: Name and Role and the relationship “NOMINATED” to have the following attribute “Win Status” because it is not guaranteed that a movie wins something. We also made the participation partial on the MOVIE side because not </w:t>
-      </w:r>
-      <w:r>
-        <w:rPr>
-          <w:rFonts w:ascii="Shree Devanagari 714" w:hAnsi="Shree Devanagari 714"/>
-          <w:sz w:val="18"/>
-        </w:rPr>
-        <w:lastRenderedPageBreak/>
-        <w:t xml:space="preserve">all movies are nominated for an award. We also added the PROFESSIONAL USER entity to consider another user of our system. In addition to the Superfan and Admin, we wanted to include a professional user who acts as a representative of a COLLABORATION STUDIO so they can use our system to host things like Q&amp;A’s, post official quotes, etc. for a movie. </w:t>
+        <w:t xml:space="preserve">A few changes made to the ER diagram include changing the AWARD entity to only have the attributes: Name and Role and the relationship “NOMINATED” to have the following attribute “Win Status” because it is not guaranteed that a movie wins something. We also made the participation partial on the MOVIE side because not all movies are nominated for an award. We also added the PROFESSIONAL USER entity to consider another user of our system. In addition to the Superfan and Admin, we wanted to include a professional user who acts as a representative of a COLLABORATION STUDIO so they can use our system to host things like Q&amp;A’s, post official quotes, etc. for a movie. </w:t>
       </w:r>
     </w:p>
     <w:p>
@@ -1106,23 +1131,35 @@
         <w:ind w:firstLine="720"/>
         <w:rPr>
           <w:rFonts w:ascii="Shree Devanagari 714" w:hAnsi="Shree Devanagari 714"/>
+          <w:noProof/>
           <w:sz w:val="18"/>
           <w:szCs w:val="18"/>
-          <w:lang w:val="en-CA"/>
-        </w:rPr>
-      </w:pPr>
-      <w:r>
+        </w:rPr>
+      </w:pPr>
+    </w:p>
+    <w:p>
+      <w:pPr>
+        <w:spacing w:line="240" w:lineRule="auto"/>
+        <w:ind w:firstLine="720"/>
         <w:rPr>
           <w:rFonts w:ascii="Shree Devanagari 714" w:hAnsi="Shree Devanagari 714"/>
           <w:noProof/>
           <w:sz w:val="18"/>
           <w:szCs w:val="18"/>
         </w:rPr>
+      </w:pPr>
+      <w:r>
+        <w:rPr>
+          <w:rFonts w:ascii="Shree Devanagari 714" w:hAnsi="Shree Devanagari 714"/>
+          <w:noProof/>
+          <w:sz w:val="18"/>
+          <w:szCs w:val="18"/>
+        </w:rPr>
         <w:drawing>
-          <wp:inline distT="0" distB="0" distL="0" distR="0" wp14:anchorId="7438E3CE" wp14:editId="4588464E">
-            <wp:extent cx="4623435" cy="2437183"/>
-            <wp:effectExtent l="0" t="0" r="0" b="1270"/>
-            <wp:docPr id="1" name="Picture 1"/>
+          <wp:inline distT="0" distB="0" distL="0" distR="0" wp14:anchorId="62868EE8" wp14:editId="647542D3">
+            <wp:extent cx="4418664" cy="2660650"/>
+            <wp:effectExtent l="0" t="0" r="1270" b="6350"/>
+            <wp:docPr id="9" name="Picture 9" descr="C:\Users\kent\AppData\Local\Microsoft\Windows\INetCache\Content.Word\2017-04-10 (3).png"/>
             <wp:cNvGraphicFramePr>
               <a:graphicFrameLocks xmlns:a="http://schemas.openxmlformats.org/drawingml/2006/main" noChangeAspect="1"/>
             </wp:cNvGraphicFramePr>
@@ -1130,8 +1167,10 @@
               <a:graphicData uri="http://schemas.openxmlformats.org/drawingml/2006/picture">
                 <pic:pic xmlns:pic="http://schemas.openxmlformats.org/drawingml/2006/picture">
                   <pic:nvPicPr>
-                    <pic:cNvPr id="1" name="Screen Shot 2017-04-09 at 3.29.15 PM.png"/>
-                    <pic:cNvPicPr/>
+                    <pic:cNvPr id="0" name="Picture 2" descr="C:\Users\kent\AppData\Local\Microsoft\Windows\INetCache\Content.Word\2017-04-10 (3).png"/>
+                    <pic:cNvPicPr>
+                      <a:picLocks noChangeAspect="1" noChangeArrowheads="1"/>
+                    </pic:cNvPicPr>
                   </pic:nvPicPr>
                   <pic:blipFill>
                     <a:blip r:embed="rId7" cstate="print">
@@ -1141,18 +1180,23 @@
                         </a:ext>
                       </a:extLst>
                     </a:blip>
+                    <a:srcRect/>
                     <a:stretch>
                       <a:fillRect/>
                     </a:stretch>
                   </pic:blipFill>
-                  <pic:spPr>
+                  <pic:spPr bwMode="auto">
                     <a:xfrm>
                       <a:off x="0" y="0"/>
-                      <a:ext cx="4631716" cy="2441548"/>
+                      <a:ext cx="4420923" cy="2662010"/>
                     </a:xfrm>
                     <a:prstGeom prst="rect">
                       <a:avLst/>
                     </a:prstGeom>
+                    <a:noFill/>
+                    <a:ln>
+                      <a:noFill/>
+                    </a:ln>
                   </pic:spPr>
                 </pic:pic>
               </a:graphicData>
@@ -1167,18 +1211,43 @@
         <w:ind w:firstLine="720"/>
         <w:rPr>
           <w:rFonts w:ascii="Shree Devanagari 714" w:hAnsi="Shree Devanagari 714"/>
+          <w:noProof/>
+          <w:sz w:val="18"/>
+          <w:szCs w:val="18"/>
+        </w:rPr>
+      </w:pPr>
+    </w:p>
+    <w:p>
+      <w:pPr>
+        <w:spacing w:line="240" w:lineRule="auto"/>
+        <w:ind w:firstLine="720"/>
+        <w:rPr>
+          <w:rFonts w:ascii="Shree Devanagari 714" w:hAnsi="Shree Devanagari 714"/>
           <w:sz w:val="18"/>
           <w:szCs w:val="18"/>
           <w:lang w:val="en-CA"/>
         </w:rPr>
       </w:pPr>
-      <w:r>
+    </w:p>
+    <w:p>
+      <w:pPr>
+        <w:spacing w:line="240" w:lineRule="auto"/>
+        <w:ind w:firstLine="720"/>
         <w:rPr>
           <w:rFonts w:ascii="Shree Devanagari 714" w:hAnsi="Shree Devanagari 714"/>
           <w:sz w:val="18"/>
           <w:szCs w:val="18"/>
           <w:lang w:val="en-CA"/>
         </w:rPr>
+      </w:pPr>
+      <w:r>
+        <w:rPr>
+          <w:rFonts w:ascii="Shree Devanagari 714" w:hAnsi="Shree Devanagari 714"/>
+          <w:sz w:val="18"/>
+          <w:szCs w:val="18"/>
+          <w:lang w:val="en-CA"/>
+        </w:rPr>
+        <w:lastRenderedPageBreak/>
         <w:t xml:space="preserve">For each movie and television show panel are the categories that movies/shows are classified under. This was designed to organize all the different types of entertainment for easier navigation for the user and make finding what they are looking for a quicker process. </w:t>
       </w:r>
     </w:p>
@@ -1193,26 +1262,13 @@
           <w:lang w:val="en-CA"/>
         </w:rPr>
       </w:pPr>
-    </w:p>
-    <w:p>
-      <w:pPr>
-        <w:spacing w:line="240" w:lineRule="auto"/>
-        <w:ind w:firstLine="720"/>
-        <w:rPr>
-          <w:rFonts w:ascii="Shree Devanagari 714" w:hAnsi="Shree Devanagari 714"/>
+      <w:r>
+        <w:rPr>
+          <w:rFonts w:ascii="Shree Devanagari 714" w:hAnsi="Shree Devanagari 714"/>
+          <w:noProof/>
           <w:sz w:val="18"/>
           <w:szCs w:val="18"/>
-          <w:lang w:val="en-CA"/>
-        </w:rPr>
-      </w:pPr>
-      <w:r>
-        <w:rPr>
-          <w:rFonts w:ascii="Shree Devanagari 714" w:hAnsi="Shree Devanagari 714"/>
-          <w:noProof/>
-          <w:sz w:val="18"/>
-          <w:szCs w:val="18"/>
-        </w:rPr>
-        <w:lastRenderedPageBreak/>
+        </w:rPr>
         <w:drawing>
           <wp:inline distT="0" distB="0" distL="0" distR="0" wp14:anchorId="17FDEA8A" wp14:editId="031B7F90">
             <wp:extent cx="4737735" cy="2842641"/>
@@ -1337,8 +1393,6 @@
         </w:rPr>
         <w:t>If a user were to click a specific category for either a movie or TV show, it would open and list all the shows/movies listed under that category. Highlighting over an image will give the title of the series. The back button will also take the user back to either the movie or TV page, depending on what they were looking at in the first place.</w:t>
       </w:r>
-      <w:bookmarkStart w:id="0" w:name="_GoBack"/>
-      <w:bookmarkEnd w:id="0"/>
     </w:p>
     <w:p>
       <w:pPr>
@@ -1585,8 +1639,8 @@
 </file>
 
 <file path=word/numbering.xml><?xml version="1.0" encoding="utf-8"?>
-<w:numbering xmlns:wpc="http://schemas.microsoft.com/office/word/2010/wordprocessingCanvas" xmlns:mo="http://schemas.microsoft.com/office/mac/office/2008/main" xmlns:mc="http://schemas.openxmlformats.org/markup-compatibility/2006" xmlns:mv="urn:schemas-microsoft-com:mac:vml" xmlns:o="urn:schemas-microsoft-com:office:office" xmlns:r="http://schemas.openxmlformats.org/officeDocument/2006/relationships" xmlns:m="http://schemas.openxmlformats.org/officeDocument/2006/math" xmlns:v="urn:schemas-microsoft-com:vml" xmlns:wp14="http://schemas.microsoft.com/office/word/2010/wordprocessingDrawing" xmlns:wp="http://schemas.openxmlformats.org/drawingml/2006/wordprocessingDrawing" xmlns:w10="urn:schemas-microsoft-com:office:word" xmlns:w="http://schemas.openxmlformats.org/wordprocessingml/2006/main" xmlns:w14="http://schemas.microsoft.com/office/word/2010/wordml" xmlns:w15="http://schemas.microsoft.com/office/word/2012/wordml" xmlns:wpg="http://schemas.microsoft.com/office/word/2010/wordprocessingGroup" xmlns:wpi="http://schemas.microsoft.com/office/word/2010/wordprocessingInk" xmlns:wne="http://schemas.microsoft.com/office/word/2006/wordml" xmlns:wps="http://schemas.microsoft.com/office/word/2010/wordprocessingShape" mc:Ignorable="w14 w15 wp14">
-  <w:abstractNum w:abstractNumId="0">
+<w:numbering xmlns:wpc="http://schemas.microsoft.com/office/word/2010/wordprocessingCanvas" xmlns:cx="http://schemas.microsoft.com/office/drawing/2014/chartex" xmlns:cx1="http://schemas.microsoft.com/office/drawing/2015/9/8/chartex" xmlns:cx2="http://schemas.microsoft.com/office/drawing/2015/10/21/chartex" xmlns:cx3="http://schemas.microsoft.com/office/drawing/2016/5/9/chartex" xmlns:cx4="http://schemas.microsoft.com/office/drawing/2016/5/10/chartex" xmlns:cx5="http://schemas.microsoft.com/office/drawing/2016/5/11/chartex" xmlns:cx6="http://schemas.microsoft.com/office/drawing/2016/5/12/chartex" xmlns:cx7="http://schemas.microsoft.com/office/drawing/2016/5/13/chartex" xmlns:cx8="http://schemas.microsoft.com/office/drawing/2016/5/14/chartex" xmlns:mc="http://schemas.openxmlformats.org/markup-compatibility/2006" xmlns:o="urn:schemas-microsoft-com:office:office" xmlns:r="http://schemas.openxmlformats.org/officeDocument/2006/relationships" xmlns:m="http://schemas.openxmlformats.org/officeDocument/2006/math" xmlns:v="urn:schemas-microsoft-com:vml" xmlns:wp14="http://schemas.microsoft.com/office/word/2010/wordprocessingDrawing" xmlns:wp="http://schemas.openxmlformats.org/drawingml/2006/wordprocessingDrawing" xmlns:w10="urn:schemas-microsoft-com:office:word" xmlns:w="http://schemas.openxmlformats.org/wordprocessingml/2006/main" xmlns:w14="http://schemas.microsoft.com/office/word/2010/wordml" xmlns:w15="http://schemas.microsoft.com/office/word/2012/wordml" xmlns:w16se="http://schemas.microsoft.com/office/word/2015/wordml/symex" xmlns:wpg="http://schemas.microsoft.com/office/word/2010/wordprocessingGroup" xmlns:wpi="http://schemas.microsoft.com/office/word/2010/wordprocessingInk" xmlns:wne="http://schemas.microsoft.com/office/word/2006/wordml" xmlns:wps="http://schemas.microsoft.com/office/word/2010/wordprocessingShape" mc:Ignorable="w14 w15 w16se wp14">
+  <w:abstractNum w:abstractNumId="0" w15:restartNumberingAfterBreak="0">
     <w:nsid w:val="50812E8B"/>
     <w:multiLevelType w:val="hybridMultilevel"/>
     <w:tmpl w:val="6B4E196A"/>
@@ -1705,7 +1759,7 @@
 </file>
 
 <file path=word/styles.xml><?xml version="1.0" encoding="utf-8"?>
-<w:styles xmlns:mc="http://schemas.openxmlformats.org/markup-compatibility/2006" xmlns:r="http://schemas.openxmlformats.org/officeDocument/2006/relationships" xmlns:w="http://schemas.openxmlformats.org/wordprocessingml/2006/main" xmlns:w14="http://schemas.microsoft.com/office/word/2010/wordml" xmlns:w15="http://schemas.microsoft.com/office/word/2012/wordml" mc:Ignorable="w14 w15">
+<w:styles xmlns:mc="http://schemas.openxmlformats.org/markup-compatibility/2006" xmlns:r="http://schemas.openxmlformats.org/officeDocument/2006/relationships" xmlns:w="http://schemas.openxmlformats.org/wordprocessingml/2006/main" xmlns:w14="http://schemas.microsoft.com/office/word/2010/wordml" xmlns:w15="http://schemas.microsoft.com/office/word/2012/wordml" xmlns:w16se="http://schemas.microsoft.com/office/word/2015/wordml/symex" mc:Ignorable="w14 w15 w16se">
   <w:docDefaults>
     <w:rPrDefault>
       <w:rPr>
@@ -1719,7 +1773,7 @@
       </w:pPr>
     </w:pPrDefault>
   </w:docDefaults>
-  <w:latentStyles w:defLockedState="0" w:defUIPriority="99" w:defSemiHidden="0" w:defUnhideWhenUsed="0" w:defQFormat="0" w:count="382">
+  <w:latentStyles w:defLockedState="0" w:defUIPriority="99" w:defSemiHidden="0" w:defUnhideWhenUsed="0" w:defQFormat="0" w:count="374">
     <w:lsdException w:name="Normal" w:uiPriority="0" w:qFormat="1"/>
     <w:lsdException w:name="heading 1" w:uiPriority="9" w:qFormat="1"/>
     <w:lsdException w:name="heading 2" w:semiHidden="1" w:uiPriority="9" w:unhideWhenUsed="1" w:qFormat="1"/>
@@ -3027,7 +3081,7 @@
 </file>
 
 <file path=customXml/itemProps1.xml><?xml version="1.0" encoding="utf-8"?>
-<ds:datastoreItem xmlns:ds="http://schemas.openxmlformats.org/officeDocument/2006/customXml" ds:itemID="{9163AA9E-67E7-FC43-9801-68ADF35DE8D5}">
+<ds:datastoreItem xmlns:ds="http://schemas.openxmlformats.org/officeDocument/2006/customXml" ds:itemID="{BF55704D-15EE-41F8-8998-1688F42D80DB}">
   <ds:schemaRefs>
     <ds:schemaRef ds:uri="http://schemas.openxmlformats.org/officeDocument/2006/bibliography"/>
   </ds:schemaRefs>

</xml_diff>